<commit_message>
Add "Hello word" code sample
</commit_message>
<xml_diff>
--- a/doc/report-1.docx
+++ b/doc/report-1.docx
@@ -216,8 +216,9 @@
         <w:rPr>
           <w:b/>
           <w:bCs/>
-        </w:rPr>
-        <w:t>12</w:t>
+          <w:lang w:val="en-US"/>
+        </w:rPr>
+        <w:t>20</w:t>
       </w:r>
       <w:r>
         <w:rPr>
@@ -477,7 +478,7 @@
     <w:p/>
     <w:p>
       <w:r>
-        <w:t>; Код основної функції</w:t>
+        <w:t xml:space="preserve">     ; Код основної функції</w:t>
       </w:r>
     </w:p>
     <w:p>
@@ -685,18 +686,1476 @@
         <w:t>файлу:</w:t>
       </w:r>
     </w:p>
-    <w:p>
-      <w:pPr>
-        <w:rPr>
-          <w:b/>
-          <w:bCs/>
-        </w:rPr>
-      </w:pPr>
-      <w:r>
-        <w:rPr>
-          <w:b/>
-          <w:bCs/>
-        </w:rPr>
+    <w:p/>
+    <w:p>
+      <w:pPr>
+        <w:jc w:val="left"/>
+      </w:pPr>
+      <w:r>
+        <w:t>Turbo Assembler</w:t>
+      </w:r>
+      <w:r>
+        <w:tab/>
+        <w:t xml:space="preserve"> Version 4.1</w:t>
+      </w:r>
+      <w:r>
+        <w:tab/>
+        <w:t xml:space="preserve">    20/02/24 01:55:32</w:t>
+      </w:r>
+      <w:r>
+        <w:tab/>
+        <w:t xml:space="preserve">    Page 1</w:t>
+      </w:r>
+    </w:p>
+    <w:p>
+      <w:pPr>
+        <w:jc w:val="left"/>
+      </w:pPr>
+      <w:r>
+        <w:t>test.asm</w:t>
+      </w:r>
+    </w:p>
+    <w:p>
+      <w:pPr>
+        <w:jc w:val="left"/>
+      </w:pPr>
+    </w:p>
+    <w:p>
+      <w:pPr>
+        <w:jc w:val="left"/>
+      </w:pPr>
+    </w:p>
+    <w:p>
+      <w:pPr>
+        <w:jc w:val="left"/>
+      </w:pPr>
+    </w:p>
+    <w:p>
+      <w:pPr>
+        <w:jc w:val="left"/>
+      </w:pPr>
+      <w:r>
+        <w:t xml:space="preserve">      1</w:t>
+      </w:r>
+      <w:r>
+        <w:tab/>
+      </w:r>
+      <w:r>
+        <w:tab/>
+      </w:r>
+      <w:r>
+        <w:tab/>
+      </w:r>
+      <w:r>
+        <w:tab/>
+        <w:t xml:space="preserve">     ; Опис</w:t>
+      </w:r>
+      <w:r>
+        <w:tab/>
+        <w:t>сегменту стеку</w:t>
+      </w:r>
+    </w:p>
+    <w:p>
+      <w:pPr>
+        <w:jc w:val="left"/>
+      </w:pPr>
+      <w:r>
+        <w:t xml:space="preserve">      2</w:t>
+      </w:r>
+      <w:r>
+        <w:tab/>
+        <w:t>0000</w:t>
+      </w:r>
+      <w:r>
+        <w:tab/>
+      </w:r>
+      <w:r>
+        <w:tab/>
+      </w:r>
+      <w:r>
+        <w:tab/>
+        <w:t xml:space="preserve">     STSEG SEGMENT PARA</w:t>
+      </w:r>
+      <w:r>
+        <w:tab/>
+        <w:t>STACK "STACK"</w:t>
+      </w:r>
+    </w:p>
+    <w:p>
+      <w:pPr>
+        <w:jc w:val="left"/>
+      </w:pPr>
+      <w:r>
+        <w:lastRenderedPageBreak/>
+        <w:t xml:space="preserve">      3</w:t>
+      </w:r>
+      <w:r>
+        <w:tab/>
+        <w:t>0000  40*(53 54</w:t>
+      </w:r>
+      <w:r>
+        <w:tab/>
+        <w:t>41 43 4B)</w:t>
+      </w:r>
+      <w:r>
+        <w:tab/>
+      </w:r>
+      <w:r>
+        <w:tab/>
+        <w:t>DB 64 DUP ( "STACK" )</w:t>
+      </w:r>
+    </w:p>
+    <w:p>
+      <w:pPr>
+        <w:jc w:val="left"/>
+      </w:pPr>
+      <w:r>
+        <w:t xml:space="preserve">      4</w:t>
+      </w:r>
+      <w:r>
+        <w:tab/>
+        <w:t>0140</w:t>
+      </w:r>
+      <w:r>
+        <w:tab/>
+      </w:r>
+      <w:r>
+        <w:tab/>
+      </w:r>
+      <w:r>
+        <w:tab/>
+        <w:t xml:space="preserve">     STSEG ENDS</w:t>
+      </w:r>
+    </w:p>
+    <w:p>
+      <w:pPr>
+        <w:jc w:val="left"/>
+      </w:pPr>
+      <w:r>
+        <w:t xml:space="preserve">      5</w:t>
+      </w:r>
+    </w:p>
+    <w:p>
+      <w:pPr>
+        <w:jc w:val="left"/>
+      </w:pPr>
+      <w:r>
+        <w:t xml:space="preserve">      6</w:t>
+      </w:r>
+      <w:r>
+        <w:tab/>
+      </w:r>
+      <w:r>
+        <w:tab/>
+      </w:r>
+      <w:r>
+        <w:tab/>
+      </w:r>
+      <w:r>
+        <w:tab/>
+        <w:t xml:space="preserve">     ; Опис</w:t>
+      </w:r>
+      <w:r>
+        <w:tab/>
+        <w:t>сегменту даних</w:t>
+      </w:r>
+    </w:p>
+    <w:p>
+      <w:pPr>
+        <w:jc w:val="left"/>
+      </w:pPr>
+      <w:r>
+        <w:t xml:space="preserve">      7</w:t>
+      </w:r>
+      <w:r>
+        <w:tab/>
+        <w:t>0000</w:t>
+      </w:r>
+      <w:r>
+        <w:tab/>
+      </w:r>
+      <w:r>
+        <w:tab/>
+      </w:r>
+      <w:r>
+        <w:tab/>
+        <w:t xml:space="preserve">     DSEG SEGMENT PARA PUBLIC "DATA"</w:t>
+      </w:r>
+    </w:p>
+    <w:p>
+      <w:pPr>
+        <w:jc w:val="left"/>
+      </w:pPr>
+      <w:r>
+        <w:t xml:space="preserve">      8</w:t>
+      </w:r>
+      <w:r>
+        <w:tab/>
+        <w:t>0000  0A 14 1E 28</w:t>
+      </w:r>
+      <w:r>
+        <w:tab/>
+      </w:r>
+      <w:r>
+        <w:tab/>
+        <w:t xml:space="preserve">  SOURCE DB 10,</w:t>
+      </w:r>
+      <w:r>
+        <w:tab/>
+        <w:t>20, 30,</w:t>
+      </w:r>
+      <w:r>
+        <w:tab/>
+        <w:t>40</w:t>
+      </w:r>
+    </w:p>
+    <w:p>
+      <w:pPr>
+        <w:jc w:val="left"/>
+      </w:pPr>
+      <w:r>
+        <w:t xml:space="preserve">      9</w:t>
+      </w:r>
+      <w:r>
+        <w:tab/>
+        <w:t>0004  04*(3F)</w:t>
+      </w:r>
+      <w:r>
+        <w:tab/>
+      </w:r>
+      <w:r>
+        <w:tab/>
+      </w:r>
+      <w:r>
+        <w:tab/>
+        <w:t xml:space="preserve">  DEST</w:t>
+      </w:r>
+      <w:r>
+        <w:tab/>
+        <w:t xml:space="preserve"> DB 4 DUP ( "?"</w:t>
+      </w:r>
+      <w:r>
+        <w:tab/>
+        <w:t>)</w:t>
+      </w:r>
+    </w:p>
+    <w:p>
+      <w:pPr>
+        <w:jc w:val="left"/>
+      </w:pPr>
+      <w:r>
+        <w:t xml:space="preserve">     10</w:t>
+      </w:r>
+      <w:r>
+        <w:tab/>
+        <w:t>0008</w:t>
+      </w:r>
+      <w:r>
+        <w:tab/>
+      </w:r>
+      <w:r>
+        <w:tab/>
+      </w:r>
+      <w:r>
+        <w:tab/>
+        <w:t xml:space="preserve">     DSEG ENDS</w:t>
+      </w:r>
+    </w:p>
+    <w:p>
+      <w:pPr>
+        <w:jc w:val="left"/>
+      </w:pPr>
+      <w:r>
+        <w:t xml:space="preserve">     11</w:t>
+      </w:r>
+    </w:p>
+    <w:p>
+      <w:pPr>
+        <w:jc w:val="left"/>
+      </w:pPr>
+      <w:r>
+        <w:t xml:space="preserve">     12</w:t>
+      </w:r>
+      <w:r>
+        <w:tab/>
+      </w:r>
+      <w:r>
+        <w:tab/>
+      </w:r>
+      <w:r>
+        <w:tab/>
+      </w:r>
+      <w:r>
+        <w:tab/>
+        <w:t xml:space="preserve">     ; Опис</w:t>
+      </w:r>
+      <w:r>
+        <w:tab/>
+        <w:t>сегменту коду</w:t>
+      </w:r>
+    </w:p>
+    <w:p>
+      <w:pPr>
+        <w:jc w:val="left"/>
+      </w:pPr>
+      <w:r>
+        <w:t xml:space="preserve">     13</w:t>
+      </w:r>
+      <w:r>
+        <w:tab/>
+        <w:t>0000</w:t>
+      </w:r>
+      <w:r>
+        <w:tab/>
+      </w:r>
+      <w:r>
+        <w:tab/>
+      </w:r>
+      <w:r>
+        <w:tab/>
+        <w:t xml:space="preserve">     CSEG SEGMENT PARA PUBLIC "CODE"</w:t>
+      </w:r>
+    </w:p>
+    <w:p>
+      <w:pPr>
+        <w:jc w:val="left"/>
+      </w:pPr>
+      <w:r>
+        <w:t xml:space="preserve">     14</w:t>
+      </w:r>
+    </w:p>
+    <w:p>
+      <w:pPr>
+        <w:jc w:val="left"/>
+      </w:pPr>
+      <w:r>
+        <w:t xml:space="preserve">     15</w:t>
+      </w:r>
+      <w:r>
+        <w:tab/>
+      </w:r>
+      <w:r>
+        <w:tab/>
+      </w:r>
+      <w:r>
+        <w:tab/>
+      </w:r>
+      <w:r>
+        <w:tab/>
+      </w:r>
+      <w:r>
+        <w:tab/>
+        <w:t xml:space="preserve">  ; Код основної функції</w:t>
+      </w:r>
+    </w:p>
+    <w:p>
+      <w:pPr>
+        <w:jc w:val="left"/>
+      </w:pPr>
+      <w:r>
+        <w:t xml:space="preserve">     16</w:t>
+      </w:r>
+      <w:r>
+        <w:tab/>
+        <w:t>0000</w:t>
+      </w:r>
+      <w:r>
+        <w:tab/>
+      </w:r>
+      <w:r>
+        <w:tab/>
+      </w:r>
+      <w:r>
+        <w:tab/>
+        <w:t xml:space="preserve">     MAIN PROC FAR</w:t>
+      </w:r>
+    </w:p>
+    <w:p>
+      <w:pPr>
+        <w:jc w:val="left"/>
+      </w:pPr>
+      <w:r>
+        <w:t xml:space="preserve">     17</w:t>
+      </w:r>
+      <w:r>
+        <w:tab/>
+      </w:r>
+      <w:r>
+        <w:tab/>
+      </w:r>
+      <w:r>
+        <w:tab/>
+      </w:r>
+      <w:r>
+        <w:tab/>
+      </w:r>
+      <w:r>
+        <w:tab/>
+        <w:t xml:space="preserve">       ASSUME CS: CSEG,</w:t>
+      </w:r>
+      <w:r>
+        <w:tab/>
+        <w:t>DS: DSEG, SS: STSEG</w:t>
+      </w:r>
+    </w:p>
+    <w:p>
+      <w:pPr>
+        <w:jc w:val="left"/>
+      </w:pPr>
+      <w:r>
+        <w:t xml:space="preserve">     18</w:t>
+      </w:r>
+    </w:p>
+    <w:p>
+      <w:pPr>
+        <w:jc w:val="left"/>
+      </w:pPr>
+      <w:r>
+        <w:t xml:space="preserve">     19</w:t>
+      </w:r>
+      <w:r>
+        <w:tab/>
+      </w:r>
+      <w:r>
+        <w:tab/>
+      </w:r>
+      <w:r>
+        <w:tab/>
+      </w:r>
+      <w:r>
+        <w:tab/>
+      </w:r>
+      <w:r>
+        <w:tab/>
+        <w:t xml:space="preserve">  ; Адреса повернення</w:t>
+      </w:r>
+    </w:p>
+    <w:p>
+      <w:pPr>
+        <w:jc w:val="left"/>
+      </w:pPr>
+      <w:r>
+        <w:t xml:space="preserve">     20</w:t>
+      </w:r>
+      <w:r>
+        <w:tab/>
+        <w:t>0000  1E</w:t>
+      </w:r>
+      <w:r>
+        <w:tab/>
+      </w:r>
+      <w:r>
+        <w:tab/>
+      </w:r>
+      <w:r>
+        <w:tab/>
+        <w:t xml:space="preserve">       PUSH   DS</w:t>
+      </w:r>
+    </w:p>
+    <w:p>
+      <w:pPr>
+        <w:jc w:val="left"/>
+      </w:pPr>
+      <w:r>
+        <w:t xml:space="preserve">     21</w:t>
+      </w:r>
+      <w:r>
+        <w:tab/>
+        <w:t>0001  B8 0000</w:t>
+      </w:r>
+      <w:r>
+        <w:tab/>
+      </w:r>
+      <w:r>
+        <w:tab/>
+      </w:r>
+      <w:r>
+        <w:tab/>
+        <w:t xml:space="preserve">       MOV    AX, 0</w:t>
+      </w:r>
+      <w:r>
+        <w:tab/>
+      </w:r>
+      <w:r>
+        <w:tab/>
+      </w:r>
+      <w:r>
+        <w:tab/>
+      </w:r>
+      <w:r>
+        <w:tab/>
+        <w:t>; або XOR AX, AX</w:t>
+      </w:r>
+    </w:p>
+    <w:p>
+      <w:pPr>
+        <w:jc w:val="left"/>
+      </w:pPr>
+      <w:r>
+        <w:t xml:space="preserve">     22</w:t>
+      </w:r>
+      <w:r>
+        <w:tab/>
+        <w:t>0004  50</w:t>
+      </w:r>
+      <w:r>
+        <w:tab/>
+      </w:r>
+      <w:r>
+        <w:tab/>
+      </w:r>
+      <w:r>
+        <w:tab/>
+        <w:t xml:space="preserve">       PUSH   AX</w:t>
+      </w:r>
+    </w:p>
+    <w:p>
+      <w:pPr>
+        <w:jc w:val="left"/>
+      </w:pPr>
+      <w:r>
+        <w:t xml:space="preserve">     23</w:t>
+      </w:r>
+    </w:p>
+    <w:p>
+      <w:pPr>
+        <w:jc w:val="left"/>
+      </w:pPr>
+      <w:r>
+        <w:t xml:space="preserve">     24</w:t>
+      </w:r>
+      <w:r>
+        <w:tab/>
+      </w:r>
+      <w:r>
+        <w:tab/>
+      </w:r>
+      <w:r>
+        <w:tab/>
+      </w:r>
+      <w:r>
+        <w:tab/>
+      </w:r>
+      <w:r>
+        <w:tab/>
+        <w:t xml:space="preserve">  ; Ініціалізація DS</w:t>
+      </w:r>
+    </w:p>
+    <w:p>
+      <w:pPr>
+        <w:jc w:val="left"/>
+      </w:pPr>
+      <w:r>
+        <w:t xml:space="preserve">     25</w:t>
+      </w:r>
+      <w:r>
+        <w:tab/>
+        <w:t>0005  B8 0000s</w:t>
+      </w:r>
+      <w:r>
+        <w:tab/>
+      </w:r>
+      <w:r>
+        <w:tab/>
+      </w:r>
+      <w:r>
+        <w:tab/>
+        <w:t xml:space="preserve">       MOV    AX, DSEG</w:t>
+      </w:r>
+    </w:p>
+    <w:p>
+      <w:pPr>
+        <w:jc w:val="left"/>
+      </w:pPr>
+      <w:r>
+        <w:t xml:space="preserve">     26</w:t>
+      </w:r>
+      <w:r>
+        <w:tab/>
+        <w:t>0008  8E D8</w:t>
+      </w:r>
+      <w:r>
+        <w:tab/>
+      </w:r>
+      <w:r>
+        <w:tab/>
+      </w:r>
+      <w:r>
+        <w:tab/>
+        <w:t xml:space="preserve">       MOV    DS, AX</w:t>
+      </w:r>
+    </w:p>
+    <w:p>
+      <w:pPr>
+        <w:jc w:val="left"/>
+      </w:pPr>
+      <w:r>
+        <w:lastRenderedPageBreak/>
+        <w:t xml:space="preserve">     27</w:t>
+      </w:r>
+    </w:p>
+    <w:p>
+      <w:pPr>
+        <w:jc w:val="left"/>
+      </w:pPr>
+      <w:r>
+        <w:t xml:space="preserve">     28</w:t>
+      </w:r>
+      <w:r>
+        <w:tab/>
+      </w:r>
+      <w:r>
+        <w:tab/>
+      </w:r>
+      <w:r>
+        <w:tab/>
+      </w:r>
+      <w:r>
+        <w:tab/>
+      </w:r>
+      <w:r>
+        <w:tab/>
+        <w:t xml:space="preserve">  ; Обнулення масиву</w:t>
+      </w:r>
+    </w:p>
+    <w:p>
+      <w:pPr>
+        <w:jc w:val="left"/>
+      </w:pPr>
+      <w:r>
+        <w:t xml:space="preserve">     29</w:t>
+      </w:r>
+      <w:r>
+        <w:tab/>
+        <w:t>000A  C6 06 0004r 00</w:t>
+      </w:r>
+      <w:r>
+        <w:tab/>
+      </w:r>
+      <w:r>
+        <w:tab/>
+        <w:t xml:space="preserve">       MOV    DEST, 0</w:t>
+      </w:r>
+    </w:p>
+    <w:p>
+      <w:pPr>
+        <w:jc w:val="left"/>
+      </w:pPr>
+      <w:r>
+        <w:t xml:space="preserve">     30</w:t>
+      </w:r>
+      <w:r>
+        <w:tab/>
+        <w:t>000F  C6 06 0005r 00</w:t>
+      </w:r>
+      <w:r>
+        <w:tab/>
+      </w:r>
+      <w:r>
+        <w:tab/>
+        <w:t xml:space="preserve">       MOV    DEST+1, 0</w:t>
+      </w:r>
+    </w:p>
+    <w:p>
+      <w:pPr>
+        <w:jc w:val="left"/>
+      </w:pPr>
+      <w:r>
+        <w:t xml:space="preserve">     31</w:t>
+      </w:r>
+      <w:r>
+        <w:tab/>
+        <w:t>0014  C6 06 0006r 00</w:t>
+      </w:r>
+      <w:r>
+        <w:tab/>
+      </w:r>
+      <w:r>
+        <w:tab/>
+        <w:t xml:space="preserve">       MOV    DEST+2, 0</w:t>
+      </w:r>
+    </w:p>
+    <w:p>
+      <w:pPr>
+        <w:jc w:val="left"/>
+      </w:pPr>
+      <w:r>
+        <w:t xml:space="preserve">     32</w:t>
+      </w:r>
+      <w:r>
+        <w:tab/>
+        <w:t>0019  C6 06 0007r 00</w:t>
+      </w:r>
+      <w:r>
+        <w:tab/>
+      </w:r>
+      <w:r>
+        <w:tab/>
+        <w:t xml:space="preserve">       MOV    DEST+3, 0</w:t>
+      </w:r>
+    </w:p>
+    <w:p>
+      <w:pPr>
+        <w:jc w:val="left"/>
+      </w:pPr>
+      <w:r>
+        <w:t xml:space="preserve">     33</w:t>
+      </w:r>
+    </w:p>
+    <w:p>
+      <w:pPr>
+        <w:jc w:val="left"/>
+      </w:pPr>
+      <w:r>
+        <w:t xml:space="preserve">     34</w:t>
+      </w:r>
+      <w:r>
+        <w:tab/>
+      </w:r>
+      <w:r>
+        <w:tab/>
+      </w:r>
+      <w:r>
+        <w:tab/>
+      </w:r>
+      <w:r>
+        <w:tab/>
+      </w:r>
+      <w:r>
+        <w:tab/>
+        <w:t xml:space="preserve">  ; Пересилання</w:t>
+      </w:r>
+    </w:p>
+    <w:p>
+      <w:pPr>
+        <w:jc w:val="left"/>
+      </w:pPr>
+      <w:r>
+        <w:t xml:space="preserve">     35</w:t>
+      </w:r>
+      <w:r>
+        <w:tab/>
+        <w:t>001E  A0 0000r</w:t>
+      </w:r>
+      <w:r>
+        <w:tab/>
+      </w:r>
+      <w:r>
+        <w:tab/>
+      </w:r>
+      <w:r>
+        <w:tab/>
+        <w:t xml:space="preserve">       MOV    AL, SOURCE</w:t>
+      </w:r>
+    </w:p>
+    <w:p>
+      <w:pPr>
+        <w:jc w:val="left"/>
+      </w:pPr>
+      <w:r>
+        <w:t xml:space="preserve">     36</w:t>
+      </w:r>
+      <w:r>
+        <w:tab/>
+        <w:t>0021  A2 0007r</w:t>
+      </w:r>
+      <w:r>
+        <w:tab/>
+      </w:r>
+      <w:r>
+        <w:tab/>
+      </w:r>
+      <w:r>
+        <w:tab/>
+        <w:t xml:space="preserve">       MOV    DEST+3, AL</w:t>
+      </w:r>
+    </w:p>
+    <w:p>
+      <w:pPr>
+        <w:jc w:val="left"/>
+      </w:pPr>
+      <w:r>
+        <w:t xml:space="preserve">     37</w:t>
+      </w:r>
+      <w:r>
+        <w:tab/>
+        <w:t>0024  A0 0001r</w:t>
+      </w:r>
+      <w:r>
+        <w:tab/>
+      </w:r>
+      <w:r>
+        <w:tab/>
+      </w:r>
+      <w:r>
+        <w:tab/>
+        <w:t xml:space="preserve">       MOV    AL, SOURCE+1</w:t>
+      </w:r>
+    </w:p>
+    <w:p>
+      <w:pPr>
+        <w:jc w:val="left"/>
+      </w:pPr>
+      <w:r>
+        <w:t xml:space="preserve">     38</w:t>
+      </w:r>
+      <w:r>
+        <w:tab/>
+        <w:t>0027  A2 0006r</w:t>
+      </w:r>
+      <w:r>
+        <w:tab/>
+      </w:r>
+      <w:r>
+        <w:tab/>
+      </w:r>
+      <w:r>
+        <w:tab/>
+        <w:t xml:space="preserve">       MOV    DEST+2, AL</w:t>
+      </w:r>
+    </w:p>
+    <w:p>
+      <w:pPr>
+        <w:jc w:val="left"/>
+      </w:pPr>
+      <w:r>
+        <w:t xml:space="preserve">     39</w:t>
+      </w:r>
+      <w:r>
+        <w:tab/>
+        <w:t>002A  A0 0002r</w:t>
+      </w:r>
+      <w:r>
+        <w:tab/>
+      </w:r>
+      <w:r>
+        <w:tab/>
+      </w:r>
+      <w:r>
+        <w:tab/>
+        <w:t xml:space="preserve">       MOV    AL, SOURCE+2</w:t>
+      </w:r>
+    </w:p>
+    <w:p>
+      <w:pPr>
+        <w:jc w:val="left"/>
+      </w:pPr>
+      <w:r>
+        <w:t xml:space="preserve">     40</w:t>
+      </w:r>
+      <w:r>
+        <w:tab/>
+        <w:t>002D  A2 0005r</w:t>
+      </w:r>
+      <w:r>
+        <w:tab/>
+      </w:r>
+      <w:r>
+        <w:tab/>
+      </w:r>
+      <w:r>
+        <w:tab/>
+        <w:t xml:space="preserve">       MOV    DEST+1, AL</w:t>
+      </w:r>
+    </w:p>
+    <w:p>
+      <w:pPr>
+        <w:jc w:val="left"/>
+      </w:pPr>
+      <w:r>
+        <w:t xml:space="preserve">     41</w:t>
+      </w:r>
+      <w:r>
+        <w:tab/>
+        <w:t>0030  A0 0003r</w:t>
+      </w:r>
+      <w:r>
+        <w:tab/>
+      </w:r>
+      <w:r>
+        <w:tab/>
+      </w:r>
+      <w:r>
+        <w:tab/>
+        <w:t xml:space="preserve">       MOV    AL, SOURCE+3</w:t>
+      </w:r>
+    </w:p>
+    <w:p>
+      <w:pPr>
+        <w:jc w:val="left"/>
+      </w:pPr>
+      <w:r>
+        <w:t xml:space="preserve">     42</w:t>
+      </w:r>
+      <w:r>
+        <w:tab/>
+        <w:t>0033  A2 0004r</w:t>
+      </w:r>
+      <w:r>
+        <w:tab/>
+      </w:r>
+      <w:r>
+        <w:tab/>
+      </w:r>
+      <w:r>
+        <w:tab/>
+        <w:t xml:space="preserve">       MOV    DEST, AL</w:t>
+      </w:r>
+    </w:p>
+    <w:p>
+      <w:pPr>
+        <w:jc w:val="left"/>
+      </w:pPr>
+      <w:r>
+        <w:t xml:space="preserve">     43</w:t>
+      </w:r>
+    </w:p>
+    <w:p>
+      <w:pPr>
+        <w:jc w:val="left"/>
+      </w:pPr>
+      <w:r>
+        <w:t xml:space="preserve">     44</w:t>
+      </w:r>
+      <w:r>
+        <w:tab/>
+        <w:t>0036  CB</w:t>
+      </w:r>
+      <w:r>
+        <w:tab/>
+      </w:r>
+      <w:r>
+        <w:tab/>
+      </w:r>
+      <w:r>
+        <w:tab/>
+        <w:t xml:space="preserve">       RET</w:t>
+      </w:r>
+    </w:p>
+    <w:p>
+      <w:pPr>
+        <w:jc w:val="left"/>
+      </w:pPr>
+      <w:r>
+        <w:t xml:space="preserve">     45</w:t>
+      </w:r>
+      <w:r>
+        <w:tab/>
+        <w:t>0037</w:t>
+      </w:r>
+      <w:r>
+        <w:tab/>
+      </w:r>
+      <w:r>
+        <w:tab/>
+      </w:r>
+      <w:r>
+        <w:tab/>
+        <w:t xml:space="preserve">     MAIN ENDP</w:t>
+      </w:r>
+    </w:p>
+    <w:p>
+      <w:pPr>
+        <w:jc w:val="left"/>
+      </w:pPr>
+      <w:r>
+        <w:t xml:space="preserve">     46</w:t>
+      </w:r>
+      <w:r>
+        <w:tab/>
+        <w:t>0037</w:t>
+      </w:r>
+      <w:r>
+        <w:tab/>
+      </w:r>
+      <w:r>
+        <w:tab/>
+      </w:r>
+      <w:r>
+        <w:tab/>
+        <w:t xml:space="preserve">     CSEG ENDS</w:t>
+      </w:r>
+    </w:p>
+    <w:p>
+      <w:pPr>
+        <w:jc w:val="left"/>
+      </w:pPr>
+      <w:r>
+        <w:t xml:space="preserve">     47</w:t>
+      </w:r>
+      <w:r>
+        <w:tab/>
+      </w:r>
+      <w:r>
+        <w:tab/>
+      </w:r>
+      <w:r>
+        <w:tab/>
+      </w:r>
+      <w:r>
+        <w:tab/>
+        <w:t xml:space="preserve">     END MAIN</w:t>
+      </w:r>
+    </w:p>
+    <w:p>
+      <w:pPr>
+        <w:jc w:val="left"/>
+      </w:pPr>
+      <w:r>
+        <w:br w:type="page"/>
+      </w:r>
+      <w:r>
+        <w:lastRenderedPageBreak/>
+        <w:t>Turbo Assembler</w:t>
+      </w:r>
+      <w:r>
+        <w:tab/>
+        <w:t xml:space="preserve"> Version 4.1</w:t>
+      </w:r>
+      <w:r>
+        <w:tab/>
+        <w:t xml:space="preserve">    20/02/24 01:55:32</w:t>
+      </w:r>
+      <w:r>
+        <w:tab/>
+        <w:t xml:space="preserve">    Page 2</w:t>
+      </w:r>
+    </w:p>
+    <w:p>
+      <w:pPr>
+        <w:jc w:val="left"/>
+      </w:pPr>
+      <w:r>
+        <w:t>Symbol Table</w:t>
+      </w:r>
+    </w:p>
+    <w:p>
+      <w:pPr>
+        <w:jc w:val="left"/>
+      </w:pPr>
+    </w:p>
+    <w:p>
+      <w:pPr>
+        <w:jc w:val="left"/>
+      </w:pPr>
+    </w:p>
+    <w:p>
+      <w:pPr>
+        <w:jc w:val="left"/>
+      </w:pPr>
+    </w:p>
+    <w:p>
+      <w:pPr>
+        <w:jc w:val="left"/>
+      </w:pPr>
+    </w:p>
+    <w:p>
+      <w:pPr>
+        <w:jc w:val="left"/>
+      </w:pPr>
+      <w:r>
+        <w:t>Symbol Name</w:t>
+      </w:r>
+      <w:r>
+        <w:tab/>
+      </w:r>
+      <w:r>
+        <w:tab/>
+      </w:r>
+      <w:r>
+        <w:tab/>
+        <w:t xml:space="preserve">  Type</w:t>
+      </w:r>
+      <w:r>
+        <w:tab/>
+        <w:t xml:space="preserve"> Value</w:t>
+      </w:r>
+    </w:p>
+    <w:p>
+      <w:pPr>
+        <w:jc w:val="left"/>
+      </w:pPr>
+    </w:p>
+    <w:p>
+      <w:pPr>
+        <w:jc w:val="left"/>
+      </w:pPr>
+      <w:r>
+        <w:t>??DATE</w:t>
+      </w:r>
+      <w:r>
+        <w:tab/>
+      </w:r>
+      <w:r>
+        <w:tab/>
+      </w:r>
+      <w:r>
+        <w:tab/>
+      </w:r>
+      <w:r>
+        <w:tab/>
+        <w:t xml:space="preserve">  Text</w:t>
+      </w:r>
+      <w:r>
+        <w:tab/>
+        <w:t xml:space="preserve"> "20/02/24"</w:t>
+      </w:r>
+    </w:p>
+    <w:p>
+      <w:pPr>
+        <w:jc w:val="left"/>
+      </w:pPr>
+      <w:r>
+        <w:t>??FILENAME</w:t>
+      </w:r>
+      <w:r>
+        <w:tab/>
+      </w:r>
+      <w:r>
+        <w:tab/>
+      </w:r>
+      <w:r>
+        <w:tab/>
+        <w:t xml:space="preserve">  Text</w:t>
+      </w:r>
+      <w:r>
+        <w:tab/>
+        <w:t xml:space="preserve"> "test</w:t>
+      </w:r>
+      <w:r>
+        <w:tab/>
+        <w:t xml:space="preserve">  "</w:t>
+      </w:r>
+    </w:p>
+    <w:p>
+      <w:pPr>
+        <w:jc w:val="left"/>
+      </w:pPr>
+      <w:r>
+        <w:t>??TIME</w:t>
+      </w:r>
+      <w:r>
+        <w:tab/>
+      </w:r>
+      <w:r>
+        <w:tab/>
+      </w:r>
+      <w:r>
+        <w:tab/>
+      </w:r>
+      <w:r>
+        <w:tab/>
+        <w:t xml:space="preserve">  Text</w:t>
+      </w:r>
+      <w:r>
+        <w:tab/>
+        <w:t xml:space="preserve"> "01:55:32"</w:t>
+      </w:r>
+    </w:p>
+    <w:p>
+      <w:pPr>
+        <w:jc w:val="left"/>
+      </w:pPr>
+      <w:r>
+        <w:t>??VERSION</w:t>
+      </w:r>
+      <w:r>
+        <w:tab/>
+      </w:r>
+      <w:r>
+        <w:tab/>
+      </w:r>
+      <w:r>
+        <w:tab/>
+        <w:t xml:space="preserve">  Number 040A</w:t>
+      </w:r>
+    </w:p>
+    <w:p>
+      <w:pPr>
+        <w:jc w:val="left"/>
+      </w:pPr>
+      <w:r>
+        <w:t>@CPU</w:t>
+      </w:r>
+      <w:r>
+        <w:tab/>
+      </w:r>
+      <w:r>
+        <w:tab/>
+      </w:r>
+      <w:r>
+        <w:tab/>
+      </w:r>
+      <w:r>
+        <w:tab/>
+        <w:t xml:space="preserve">  Text</w:t>
+      </w:r>
+      <w:r>
+        <w:tab/>
+        <w:t xml:space="preserve"> 0101H</w:t>
+      </w:r>
+    </w:p>
+    <w:p>
+      <w:pPr>
+        <w:jc w:val="left"/>
+      </w:pPr>
+      <w:r>
+        <w:t>@CURSEG</w:t>
+      </w:r>
+      <w:r>
+        <w:tab/>
+      </w:r>
+      <w:r>
+        <w:tab/>
+      </w:r>
+      <w:r>
+        <w:tab/>
+      </w:r>
+      <w:r>
+        <w:tab/>
+        <w:t xml:space="preserve">  Text</w:t>
+      </w:r>
+      <w:r>
+        <w:tab/>
+        <w:t xml:space="preserve"> CSEG</w:t>
+      </w:r>
+    </w:p>
+    <w:p>
+      <w:pPr>
+        <w:jc w:val="left"/>
+      </w:pPr>
+      <w:r>
+        <w:t>@FILENAME</w:t>
+      </w:r>
+      <w:r>
+        <w:tab/>
+      </w:r>
+      <w:r>
+        <w:tab/>
+      </w:r>
+      <w:r>
+        <w:tab/>
+        <w:t xml:space="preserve">  Text</w:t>
+      </w:r>
+      <w:r>
+        <w:tab/>
+        <w:t xml:space="preserve"> TEST</w:t>
+      </w:r>
+    </w:p>
+    <w:p>
+      <w:pPr>
+        <w:jc w:val="left"/>
+      </w:pPr>
+      <w:r>
+        <w:t>@WORDSIZE</w:t>
+      </w:r>
+      <w:r>
+        <w:tab/>
+      </w:r>
+      <w:r>
+        <w:tab/>
+      </w:r>
+      <w:r>
+        <w:tab/>
+        <w:t xml:space="preserve">  Text</w:t>
+      </w:r>
+      <w:r>
+        <w:tab/>
+        <w:t xml:space="preserve"> 2</w:t>
+      </w:r>
+    </w:p>
+    <w:p>
+      <w:pPr>
+        <w:jc w:val="left"/>
+      </w:pPr>
+      <w:r>
+        <w:t>DEST</w:t>
+      </w:r>
+      <w:r>
+        <w:tab/>
+      </w:r>
+      <w:r>
+        <w:tab/>
+      </w:r>
+      <w:r>
+        <w:tab/>
+      </w:r>
+      <w:r>
+        <w:tab/>
+        <w:t xml:space="preserve">  Byte</w:t>
+      </w:r>
+      <w:r>
+        <w:tab/>
+        <w:t xml:space="preserve"> DSEG:0004</w:t>
+      </w:r>
+    </w:p>
+    <w:p>
+      <w:pPr>
+        <w:jc w:val="left"/>
+      </w:pPr>
+      <w:r>
+        <w:t>MAIN</w:t>
+      </w:r>
+      <w:r>
+        <w:tab/>
+      </w:r>
+      <w:r>
+        <w:tab/>
+      </w:r>
+      <w:r>
+        <w:tab/>
+      </w:r>
+      <w:r>
+        <w:tab/>
+        <w:t xml:space="preserve">  Far</w:t>
+      </w:r>
+      <w:r>
+        <w:tab/>
+        <w:t xml:space="preserve"> CSEG:0000</w:t>
+      </w:r>
+    </w:p>
+    <w:p>
+      <w:pPr>
+        <w:jc w:val="left"/>
+      </w:pPr>
+      <w:r>
+        <w:t>SOURCE</w:t>
+      </w:r>
+      <w:r>
+        <w:tab/>
+      </w:r>
+      <w:r>
+        <w:tab/>
+      </w:r>
+      <w:r>
+        <w:tab/>
+      </w:r>
+      <w:r>
+        <w:tab/>
+        <w:t xml:space="preserve">  Byte</w:t>
+      </w:r>
+      <w:r>
+        <w:tab/>
+        <w:t xml:space="preserve"> DSEG:0000</w:t>
+      </w:r>
+    </w:p>
+    <w:p>
+      <w:pPr>
+        <w:jc w:val="left"/>
+      </w:pPr>
+    </w:p>
+    <w:p>
+      <w:pPr>
+        <w:jc w:val="left"/>
+      </w:pPr>
+      <w:r>
+        <w:t>Groups &amp; Segments</w:t>
+      </w:r>
+      <w:r>
+        <w:tab/>
+      </w:r>
+      <w:r>
+        <w:tab/>
+        <w:t xml:space="preserve">  Bit Size Align  Combine Class</w:t>
+      </w:r>
+    </w:p>
+    <w:p>
+      <w:pPr>
+        <w:jc w:val="left"/>
+      </w:pPr>
+    </w:p>
+    <w:p>
+      <w:pPr>
+        <w:jc w:val="left"/>
+      </w:pPr>
+      <w:r>
+        <w:t>CSEG</w:t>
+      </w:r>
+      <w:r>
+        <w:tab/>
+      </w:r>
+      <w:r>
+        <w:tab/>
+      </w:r>
+      <w:r>
+        <w:tab/>
+      </w:r>
+      <w:r>
+        <w:tab/>
+        <w:t xml:space="preserve">  16  0037 Para</w:t>
+      </w:r>
+      <w:r>
+        <w:tab/>
+        <w:t xml:space="preserve">  Public  CODE</w:t>
+      </w:r>
+    </w:p>
+    <w:p>
+      <w:pPr>
+        <w:jc w:val="left"/>
+      </w:pPr>
+      <w:r>
+        <w:t>DSEG</w:t>
+      </w:r>
+      <w:r>
+        <w:tab/>
+      </w:r>
+      <w:r>
+        <w:tab/>
+      </w:r>
+      <w:r>
+        <w:tab/>
+      </w:r>
+      <w:r>
+        <w:tab/>
+        <w:t xml:space="preserve">  16  0008 Para</w:t>
+      </w:r>
+      <w:r>
+        <w:tab/>
+        <w:t xml:space="preserve">  Public  DATA</w:t>
+      </w:r>
+    </w:p>
+    <w:p>
+      <w:pPr>
+        <w:jc w:val="left"/>
+      </w:pPr>
+      <w:r>
+        <w:t>STSEG</w:t>
+      </w:r>
+      <w:r>
+        <w:tab/>
+      </w:r>
+      <w:r>
+        <w:tab/>
+      </w:r>
+      <w:r>
+        <w:tab/>
+      </w:r>
+      <w:r>
+        <w:tab/>
+        <w:t xml:space="preserve">  16  0140 Para</w:t>
+      </w:r>
+      <w:r>
+        <w:tab/>
+        <w:t xml:space="preserve">  Stack</w:t>
+      </w:r>
+      <w:r>
+        <w:tab/>
+        <w:t xml:space="preserve">  STACK</w:t>
+      </w:r>
+    </w:p>
+    <w:p>
+      <w:pPr>
+        <w:rPr>
+          <w:b/>
+          <w:bCs/>
+        </w:rPr>
+      </w:pPr>
+      <w:r>
+        <w:rPr>
+          <w:b/>
+          <w:bCs/>
+        </w:rPr>
+        <w:lastRenderedPageBreak/>
         <w:t xml:space="preserve">Вміст </w:t>
       </w:r>
       <w:r>
@@ -718,8 +2177,6 @@
     <w:p>
       <w:pPr>
         <w:rPr>
-          <w:b/>
-          <w:bCs/>
           <w:lang w:val="en-US"/>
         </w:rPr>
       </w:pPr>
@@ -727,13 +2184,99 @@
     <w:p>
       <w:pPr>
         <w:rPr>
-          <w:b/>
-          <w:bCs/>
           <w:lang w:val="en-US"/>
         </w:rPr>
       </w:pPr>
       <w:r>
         <w:rPr>
+          <w:lang w:val="en-US"/>
+        </w:rPr>
+        <w:t xml:space="preserve"> Start  Stop   Length Name               Class</w:t>
+      </w:r>
+    </w:p>
+    <w:p>
+      <w:pPr>
+        <w:rPr>
+          <w:lang w:val="en-US"/>
+        </w:rPr>
+      </w:pPr>
+    </w:p>
+    <w:p>
+      <w:pPr>
+        <w:rPr>
+          <w:lang w:val="en-US"/>
+        </w:rPr>
+      </w:pPr>
+      <w:r>
+        <w:rPr>
+          <w:lang w:val="en-US"/>
+        </w:rPr>
+        <w:t xml:space="preserve"> 00000H 0013FH 00140H STSEG              STACK</w:t>
+      </w:r>
+    </w:p>
+    <w:p>
+      <w:pPr>
+        <w:rPr>
+          <w:lang w:val="en-US"/>
+        </w:rPr>
+      </w:pPr>
+      <w:r>
+        <w:rPr>
+          <w:lang w:val="en-US"/>
+        </w:rPr>
+        <w:t xml:space="preserve"> 00140H 00147H 00008H DSEG               DATA</w:t>
+      </w:r>
+    </w:p>
+    <w:p>
+      <w:pPr>
+        <w:rPr>
+          <w:lang w:val="en-US"/>
+        </w:rPr>
+      </w:pPr>
+      <w:r>
+        <w:rPr>
+          <w:lang w:val="en-US"/>
+        </w:rPr>
+        <w:t xml:space="preserve"> 00150H 00186H 00037H CSEG               CODE</w:t>
+      </w:r>
+    </w:p>
+    <w:p>
+      <w:pPr>
+        <w:rPr>
+          <w:lang w:val="en-US"/>
+        </w:rPr>
+      </w:pPr>
+    </w:p>
+    <w:p>
+      <w:pPr>
+        <w:rPr>
+          <w:lang w:val="en-US"/>
+        </w:rPr>
+      </w:pPr>
+      <w:r>
+        <w:rPr>
+          <w:lang w:val="en-US"/>
+        </w:rPr>
+        <w:t>Program entry point at 0015:0000</w:t>
+      </w:r>
+    </w:p>
+    <w:p>
+      <w:pPr>
+        <w:rPr>
+          <w:lang w:val="en-US"/>
+        </w:rPr>
+      </w:pPr>
+    </w:p>
+    <w:p>
+      <w:pPr>
+        <w:rPr>
+          <w:b/>
+          <w:bCs/>
+          <w:lang w:val="en-US"/>
+        </w:rPr>
+      </w:pPr>
+      <w:r>
+        <w:rPr>
           <w:b/>
           <w:bCs/>
         </w:rPr>
@@ -817,6 +2360,54 @@
           <w:bCs/>
         </w:rPr>
       </w:pPr>
+      <w:r>
+        <w:rPr>
+          <w:b/>
+          <w:bCs/>
+          <w:noProof/>
+        </w:rPr>
+        <w:drawing>
+          <wp:inline distT="0" distB="0" distL="0" distR="0" wp14:anchorId="7DFAEFBF" wp14:editId="68E13BD1">
+            <wp:extent cx="5342083" cy="1005927"/>
+            <wp:effectExtent l="0" t="0" r="0" b="3810"/>
+            <wp:docPr id="5" name="Picture 5"/>
+            <wp:cNvGraphicFramePr>
+              <a:graphicFrameLocks xmlns:a="http://schemas.openxmlformats.org/drawingml/2006/main" noChangeAspect="1"/>
+            </wp:cNvGraphicFramePr>
+            <a:graphic xmlns:a="http://schemas.openxmlformats.org/drawingml/2006/main">
+              <a:graphicData uri="http://schemas.openxmlformats.org/drawingml/2006/picture">
+                <pic:pic xmlns:pic="http://schemas.openxmlformats.org/drawingml/2006/picture">
+                  <pic:nvPicPr>
+                    <pic:cNvPr id="5" name="Picture 5"/>
+                    <pic:cNvPicPr/>
+                  </pic:nvPicPr>
+                  <pic:blipFill>
+                    <a:blip r:embed="rId8">
+                      <a:extLst>
+                        <a:ext uri="{28A0092B-C50C-407E-A947-70E740481C1C}">
+                          <a14:useLocalDpi xmlns:a14="http://schemas.microsoft.com/office/drawing/2010/main" val="0"/>
+                        </a:ext>
+                      </a:extLst>
+                    </a:blip>
+                    <a:stretch>
+                      <a:fillRect/>
+                    </a:stretch>
+                  </pic:blipFill>
+                  <pic:spPr>
+                    <a:xfrm>
+                      <a:off x="0" y="0"/>
+                      <a:ext cx="5342083" cy="1005927"/>
+                    </a:xfrm>
+                    <a:prstGeom prst="rect">
+                      <a:avLst/>
+                    </a:prstGeom>
+                  </pic:spPr>
+                </pic:pic>
+              </a:graphicData>
+            </a:graphic>
+          </wp:inline>
+        </w:drawing>
+      </w:r>
     </w:p>
     <w:p>
       <w:pPr>
@@ -855,6 +2446,47 @@
           <w:bCs/>
         </w:rPr>
       </w:pPr>
+      <w:r>
+        <w:rPr>
+          <w:b/>
+          <w:bCs/>
+        </w:rPr>
+        <w:drawing>
+          <wp:inline distT="0" distB="0" distL="0" distR="0" wp14:anchorId="5198B946" wp14:editId="6B0896D5">
+            <wp:extent cx="5342083" cy="1005927"/>
+            <wp:effectExtent l="0" t="0" r="0" b="3810"/>
+            <wp:docPr id="3" name="Picture 3"/>
+            <wp:cNvGraphicFramePr>
+              <a:graphicFrameLocks xmlns:a="http://schemas.openxmlformats.org/drawingml/2006/main" noChangeAspect="1"/>
+            </wp:cNvGraphicFramePr>
+            <a:graphic xmlns:a="http://schemas.openxmlformats.org/drawingml/2006/main">
+              <a:graphicData uri="http://schemas.openxmlformats.org/drawingml/2006/picture">
+                <pic:pic xmlns:pic="http://schemas.openxmlformats.org/drawingml/2006/picture">
+                  <pic:nvPicPr>
+                    <pic:cNvPr id="1" name=""/>
+                    <pic:cNvPicPr/>
+                  </pic:nvPicPr>
+                  <pic:blipFill>
+                    <a:blip r:embed="rId9"/>
+                    <a:stretch>
+                      <a:fillRect/>
+                    </a:stretch>
+                  </pic:blipFill>
+                  <pic:spPr>
+                    <a:xfrm>
+                      <a:off x="0" y="0"/>
+                      <a:ext cx="5342083" cy="1005927"/>
+                    </a:xfrm>
+                    <a:prstGeom prst="rect">
+                      <a:avLst/>
+                    </a:prstGeom>
+                  </pic:spPr>
+                </pic:pic>
+              </a:graphicData>
+            </a:graphic>
+          </wp:inline>
+        </w:drawing>
+      </w:r>
     </w:p>
     <w:p>
       <w:pPr>
@@ -908,6 +2540,48 @@
           <w:bCs/>
         </w:rPr>
       </w:pPr>
+      <w:r>
+        <w:rPr>
+          <w:b/>
+          <w:bCs/>
+        </w:rPr>
+        <w:lastRenderedPageBreak/>
+        <w:drawing>
+          <wp:inline distT="0" distB="0" distL="0" distR="0" wp14:anchorId="01BFE6BC" wp14:editId="3A03618F">
+            <wp:extent cx="5334462" cy="967824"/>
+            <wp:effectExtent l="0" t="0" r="0" b="3810"/>
+            <wp:docPr id="1" name="Picture 1"/>
+            <wp:cNvGraphicFramePr>
+              <a:graphicFrameLocks xmlns:a="http://schemas.openxmlformats.org/drawingml/2006/main" noChangeAspect="1"/>
+            </wp:cNvGraphicFramePr>
+            <a:graphic xmlns:a="http://schemas.openxmlformats.org/drawingml/2006/main">
+              <a:graphicData uri="http://schemas.openxmlformats.org/drawingml/2006/picture">
+                <pic:pic xmlns:pic="http://schemas.openxmlformats.org/drawingml/2006/picture">
+                  <pic:nvPicPr>
+                    <pic:cNvPr id="1" name=""/>
+                    <pic:cNvPicPr/>
+                  </pic:nvPicPr>
+                  <pic:blipFill>
+                    <a:blip r:embed="rId10"/>
+                    <a:stretch>
+                      <a:fillRect/>
+                    </a:stretch>
+                  </pic:blipFill>
+                  <pic:spPr>
+                    <a:xfrm>
+                      <a:off x="0" y="0"/>
+                      <a:ext cx="5334462" cy="967824"/>
+                    </a:xfrm>
+                    <a:prstGeom prst="rect">
+                      <a:avLst/>
+                    </a:prstGeom>
+                  </pic:spPr>
+                </pic:pic>
+              </a:graphicData>
+            </a:graphic>
+          </wp:inline>
+        </w:drawing>
+      </w:r>
     </w:p>
     <w:p>
       <w:pPr>
@@ -937,7 +2611,10 @@
         </w:rPr>
       </w:pPr>
       <w:r>
-        <w:t xml:space="preserve">В текстовому редакторі було створено файл типу .asm. </w:t>
+        <w:t>Я створив</w:t>
+      </w:r>
+      <w:r>
+        <w:t xml:space="preserve"> файл типу .asm. </w:t>
       </w:r>
     </w:p>
     <w:p>
@@ -949,7 +2626,13 @@
         </w:numPr>
       </w:pPr>
       <w:r>
-        <w:t xml:space="preserve">Скомпілював програму, включивши потрібні опції для налагоджувача та створення файлу лістингу типу .lst. </w:t>
+        <w:t xml:space="preserve">Скомпілював програму, </w:t>
+      </w:r>
+      <w:r>
+        <w:t>врахував</w:t>
+      </w:r>
+      <w:r>
+        <w:t xml:space="preserve"> потрібні опції для налагоджувача та створення файлу типу .lst. </w:t>
       </w:r>
     </w:p>
     <w:p>
@@ -973,7 +2656,25 @@
         </w:numPr>
       </w:pPr>
       <w:r>
-        <w:t xml:space="preserve">Після усунення помилок, скомпонував .obj-файл програми, включивши опції для налагодження та створення .map-файлу. </w:t>
+        <w:t>Після усунення помилок, скомпонував .obj</w:t>
+      </w:r>
+      <w:r>
+        <w:t xml:space="preserve"> </w:t>
+      </w:r>
+      <w:r>
+        <w:t xml:space="preserve">файл програми, </w:t>
+      </w:r>
+      <w:r>
+        <w:t>врахував</w:t>
+      </w:r>
+      <w:r>
+        <w:t xml:space="preserve"> опції для налагодження та створення .map</w:t>
+      </w:r>
+      <w:r>
+        <w:t xml:space="preserve"> </w:t>
+      </w:r>
+      <w:r>
+        <w:t xml:space="preserve">файлу. </w:t>
       </w:r>
     </w:p>
     <w:p>
@@ -985,7 +2686,13 @@
         </w:numPr>
       </w:pPr>
       <w:r>
-        <w:t>Відкрив файл карти памяті (.map-файл) та подивився на адреси початку та кінця всіх сегментів програми.</w:t>
+        <w:t>Відкрив файл карти памяті (.map</w:t>
+      </w:r>
+      <w:r>
+        <w:t xml:space="preserve"> </w:t>
+      </w:r>
+      <w:r>
+        <w:t>файл) та подивився на адреси початку та кінця всіх сегментів програми.</w:t>
       </w:r>
     </w:p>
     <w:p>
@@ -997,7 +2704,28 @@
         </w:numPr>
       </w:pPr>
       <w:r>
-        <w:t xml:space="preserve">Завантажив програму налагоджувача td.exe та мій одержаний .exe-файл програми. </w:t>
+        <w:t>Завантажив програму налагодж</w:t>
+      </w:r>
+      <w:r>
+        <w:t>ення</w:t>
+      </w:r>
+      <w:r>
+        <w:t xml:space="preserve"> td.exe та</w:t>
+      </w:r>
+      <w:r>
+        <w:t xml:space="preserve"> </w:t>
+      </w:r>
+      <w:r>
+        <w:t>.exe</w:t>
+      </w:r>
+      <w:r>
+        <w:t xml:space="preserve"> </w:t>
+      </w:r>
+      <w:r>
+        <w:t xml:space="preserve">файл </w:t>
+      </w:r>
+      <w:r>
+        <w:t xml:space="preserve">програми. </w:t>
       </w:r>
     </w:p>
     <w:p>
@@ -1009,7 +2737,13 @@
         </w:numPr>
       </w:pPr>
       <w:r>
-        <w:t xml:space="preserve">У вікні CPU у полі DUMP подивився на початкову адресу сегмента даних. В сегменті даниз знайшов масиви SOURCE та DEST. Дані у масиві SOURCE подаються у шістнадцятковій системі. </w:t>
+        <w:t xml:space="preserve">У вікні CPU </w:t>
+      </w:r>
+      <w:r>
+        <w:t>в</w:t>
+      </w:r>
+      <w:r>
+        <w:t xml:space="preserve"> полі DUMP подивився на початкову адресу сегмента даних. В сегменті даниз знайшов масиви SOURCE та DEST. Дані у масиві SOURCE подаються у шістнадцятковій системі. </w:t>
       </w:r>
     </w:p>
     <w:p>
@@ -1028,7 +2762,7 @@
       </w:r>
     </w:p>
     <w:sectPr>
-      <w:footerReference w:type="default" r:id="rId7"/>
+      <w:footerReference w:type="default" r:id="rId11"/>
       <w:pgSz w:w="12240" w:h="15840"/>
       <w:pgMar w:top="1440" w:right="1440" w:bottom="1440" w:left="1440" w:header="720" w:footer="720" w:gutter="0"/>
       <w:pgNumType w:start="0"/>
@@ -2130,4 +3864,16 @@
     </a:ext>
   </a:extLst>
 </a:theme>
+</file>
+
+<file path=customXml/item1.xml><?xml version="1.0" encoding="utf-8"?>
+<b:Sources xmlns:b="http://schemas.openxmlformats.org/officeDocument/2006/bibliography" xmlns="http://schemas.openxmlformats.org/officeDocument/2006/bibliography" SelectedStyle="\APASixthEditionOfficeOnline.xsl" StyleName="APA" Version="6"/>
+</file>
+
+<file path=customXml/itemProps1.xml><?xml version="1.0" encoding="utf-8"?>
+<ds:datastoreItem xmlns:ds="http://schemas.openxmlformats.org/officeDocument/2006/customXml" ds:itemID="{20194D28-1C5D-4386-8BBF-8F8EFC98A42F}">
+  <ds:schemaRefs>
+    <ds:schemaRef ds:uri="http://schemas.openxmlformats.org/officeDocument/2006/bibliography"/>
+  </ds:schemaRefs>
+</ds:datastoreItem>
 </file>
</xml_diff>